<commit_message>
fix(dms): fix french template for heat generator
</commit_message>
<xml_diff>
--- a/document-merge-service/kt_bern/templatefiles/fr-confirmation-remplacement-generateur-chaleur.docx
+++ b/document-merge-service/kt_bern/templatefiles/fr-confirmation-remplacement-generateur-chaleur.docx
@@ -765,7 +765,19 @@
         </w:rPr>
         <w:t>Situation:</w:t>
         <w:tab/>
-        <w:t>trifft zu:</w:t>
+      </w:r>
+      <w:r>
+        <w:rPr>
+          <w:b/>
+          <w:lang w:val="fr-CH"/>
+        </w:rPr>
+        <w:t>correspond</w:t>
+      </w:r>
+      <w:r>
+        <w:rPr>
+          <w:b/>
+        </w:rPr>
+        <w:t>:</w:t>
       </w:r>
     </w:p>
     <w:tbl>

</xml_diff>